<commit_message>
Added the screen shot of Job configuration, foe executing the job always on slave machine
</commit_message>
<xml_diff>
--- a/CI_HomeTask.docx
+++ b/CI_HomeTask.docx
@@ -355,13 +355,8 @@
       </w:pPr>
       <w:r>
         <w:lastRenderedPageBreak/>
-        <w:t xml:space="preserve">Adding slave node </w:t>
-      </w:r>
-      <w:proofErr w:type="spellStart"/>
-      <w:r>
-        <w:t>CI_Home_Tsk_Demo_Node</w:t>
-      </w:r>
-      <w:proofErr w:type="spellEnd"/>
+        <w:t>Adding slave node CI_Home_Tsk_Demo_Node</w:t>
+      </w:r>
     </w:p>
     <w:p>
       <w:pPr>
@@ -670,15 +665,7 @@
         <w:pStyle w:val="ListParagraph"/>
       </w:pPr>
       <w:r>
-        <w:t>Adding a new Job “</w:t>
-      </w:r>
-      <w:proofErr w:type="spellStart"/>
-      <w:r>
-        <w:t>CI_Home_Task</w:t>
-      </w:r>
-      <w:proofErr w:type="spellEnd"/>
-      <w:r>
-        <w:t>”</w:t>
+        <w:t>Adding a new Job “CI_Home_Task”</w:t>
       </w:r>
     </w:p>
     <w:p>
@@ -762,16 +749,24 @@
       </w:pPr>
       <w:r>
         <w:lastRenderedPageBreak/>
-        <w:t xml:space="preserve">Configuring with </w:t>
-      </w:r>
-      <w:proofErr w:type="spellStart"/>
-      <w:r>
-        <w:t>Git</w:t>
-      </w:r>
-      <w:proofErr w:type="spellEnd"/>
-      <w:r>
-        <w:t xml:space="preserve"> URL </w:t>
-      </w:r>
+        <w:t xml:space="preserve">Added a slave node label at </w:t>
+      </w:r>
+      <w:r>
+        <w:rPr>
+          <w:rFonts w:ascii="Helvetica" w:hAnsi="Helvetica"/>
+          <w:b/>
+          <w:color w:val="333333"/>
+          <w:sz w:val="20"/>
+          <w:szCs w:val="20"/>
+          <w:shd w:val="clear" w:color="auto" w:fill="F9F9F9"/>
+        </w:rPr>
+        <w:t>Restrict where this project can be run</w:t>
+      </w:r>
+      <w:r>
+        <w:t xml:space="preserve"> it will always run this job on slave only.</w:t>
+      </w:r>
+      <w:bookmarkStart w:id="0" w:name="_GoBack"/>
+      <w:bookmarkEnd w:id="0"/>
     </w:p>
     <w:p>
       <w:pPr>
@@ -782,10 +777,10 @@
           <w:noProof/>
         </w:rPr>
         <w:drawing>
-          <wp:inline distT="0" distB="0" distL="0" distR="0" wp14:anchorId="480D285A" wp14:editId="2AD4BA83">
+          <wp:inline distT="0" distB="0" distL="0" distR="0" wp14:anchorId="566DEC56" wp14:editId="54F4F69A">
             <wp:extent cx="5943600" cy="3341370"/>
             <wp:effectExtent l="0" t="0" r="0" b="0"/>
-            <wp:docPr id="19" name="Picture 19"/>
+            <wp:docPr id="10" name="Picture 10"/>
             <wp:cNvGraphicFramePr>
               <a:graphicFrameLocks xmlns:a="http://schemas.openxmlformats.org/drawingml/2006/main" noChangeAspect="1"/>
             </wp:cNvGraphicFramePr>
@@ -822,8 +817,13 @@
       <w:pPr>
         <w:pStyle w:val="ListParagraph"/>
       </w:pPr>
-      <w:r>
-        <w:t>Configuring Build triggers</w:t>
+    </w:p>
+    <w:p>
+      <w:pPr>
+        <w:pStyle w:val="ListParagraph"/>
+      </w:pPr>
+      <w:r>
+        <w:t xml:space="preserve">Configuring with Git URL </w:t>
       </w:r>
     </w:p>
     <w:p>
@@ -835,10 +835,10 @@
           <w:noProof/>
         </w:rPr>
         <w:drawing>
-          <wp:inline distT="0" distB="0" distL="0" distR="0" wp14:anchorId="5F938DCC" wp14:editId="0CD1FB46">
+          <wp:inline distT="0" distB="0" distL="0" distR="0" wp14:anchorId="480D285A" wp14:editId="2AD4BA83">
             <wp:extent cx="5943600" cy="3341370"/>
             <wp:effectExtent l="0" t="0" r="0" b="0"/>
-            <wp:docPr id="16" name="Picture 16"/>
+            <wp:docPr id="19" name="Picture 19"/>
             <wp:cNvGraphicFramePr>
               <a:graphicFrameLocks xmlns:a="http://schemas.openxmlformats.org/drawingml/2006/main" noChangeAspect="1"/>
             </wp:cNvGraphicFramePr>
@@ -875,39 +875,8 @@
       <w:pPr>
         <w:pStyle w:val="ListParagraph"/>
       </w:pPr>
-    </w:p>
-    <w:p>
-      <w:pPr>
-        <w:pStyle w:val="ListParagraph"/>
-      </w:pPr>
-    </w:p>
-    <w:p>
-      <w:pPr>
-        <w:pStyle w:val="ListParagraph"/>
-      </w:pPr>
-    </w:p>
-    <w:p>
-      <w:pPr>
-        <w:pStyle w:val="ListParagraph"/>
-      </w:pPr>
-    </w:p>
-    <w:p>
-      <w:pPr>
-        <w:pStyle w:val="ListParagraph"/>
-      </w:pPr>
-    </w:p>
-    <w:p>
-      <w:pPr>
-        <w:pStyle w:val="ListParagraph"/>
-      </w:pPr>
-    </w:p>
-    <w:p>
-      <w:pPr>
-        <w:pStyle w:val="ListParagraph"/>
-      </w:pPr>
-      <w:r>
-        <w:lastRenderedPageBreak/>
-        <w:t>Maven command configured to “test”</w:t>
+      <w:r>
+        <w:t>Configuring Build triggers</w:t>
       </w:r>
     </w:p>
     <w:p>
@@ -918,11 +887,12 @@
         <w:rPr>
           <w:noProof/>
         </w:rPr>
+        <w:lastRenderedPageBreak/>
         <w:drawing>
-          <wp:inline distT="0" distB="0" distL="0" distR="0" wp14:anchorId="287F45BA" wp14:editId="1C1CD920">
+          <wp:inline distT="0" distB="0" distL="0" distR="0" wp14:anchorId="5F938DCC" wp14:editId="0CD1FB46">
             <wp:extent cx="5943600" cy="3341370"/>
             <wp:effectExtent l="0" t="0" r="0" b="0"/>
-            <wp:docPr id="17" name="Picture 17"/>
+            <wp:docPr id="16" name="Picture 16"/>
             <wp:cNvGraphicFramePr>
               <a:graphicFrameLocks xmlns:a="http://schemas.openxmlformats.org/drawingml/2006/main" noChangeAspect="1"/>
             </wp:cNvGraphicFramePr>
@@ -964,8 +934,33 @@
       <w:pPr>
         <w:pStyle w:val="ListParagraph"/>
       </w:pPr>
-      <w:r>
-        <w:t>Successfully created a Jenkins Job</w:t>
+    </w:p>
+    <w:p>
+      <w:pPr>
+        <w:pStyle w:val="ListParagraph"/>
+      </w:pPr>
+    </w:p>
+    <w:p>
+      <w:pPr>
+        <w:pStyle w:val="ListParagraph"/>
+      </w:pPr>
+    </w:p>
+    <w:p>
+      <w:pPr>
+        <w:pStyle w:val="ListParagraph"/>
+      </w:pPr>
+    </w:p>
+    <w:p>
+      <w:pPr>
+        <w:pStyle w:val="ListParagraph"/>
+      </w:pPr>
+    </w:p>
+    <w:p>
+      <w:pPr>
+        <w:pStyle w:val="ListParagraph"/>
+      </w:pPr>
+      <w:r>
+        <w:t>Maven command configured to “test”</w:t>
       </w:r>
     </w:p>
     <w:p>
@@ -977,10 +972,10 @@
           <w:noProof/>
         </w:rPr>
         <w:drawing>
-          <wp:inline distT="0" distB="0" distL="0" distR="0" wp14:anchorId="108F3D79" wp14:editId="3CAC3A7D">
+          <wp:inline distT="0" distB="0" distL="0" distR="0" wp14:anchorId="287F45BA" wp14:editId="1C1CD920">
             <wp:extent cx="5943600" cy="3341370"/>
             <wp:effectExtent l="0" t="0" r="0" b="0"/>
-            <wp:docPr id="20" name="Picture 20"/>
+            <wp:docPr id="17" name="Picture 17"/>
             <wp:cNvGraphicFramePr>
               <a:graphicFrameLocks xmlns:a="http://schemas.openxmlformats.org/drawingml/2006/main" noChangeAspect="1"/>
             </wp:cNvGraphicFramePr>
@@ -1022,29 +1017,9 @@
       <w:pPr>
         <w:pStyle w:val="ListParagraph"/>
       </w:pPr>
-    </w:p>
-    <w:p>
-      <w:pPr>
-        <w:pStyle w:val="ListParagraph"/>
-      </w:pPr>
-    </w:p>
-    <w:p>
-      <w:pPr>
-        <w:pStyle w:val="ListParagraph"/>
-      </w:pPr>
-    </w:p>
-    <w:p>
-      <w:pPr>
-        <w:pStyle w:val="ListParagraph"/>
-      </w:pPr>
-    </w:p>
-    <w:p>
-      <w:pPr>
-        <w:pStyle w:val="ListParagraph"/>
-      </w:pPr>
       <w:r>
         <w:lastRenderedPageBreak/>
-        <w:t>Triggered Build and it is executing on Slave Node</w:t>
+        <w:t>Successfully created a Jenkins Job</w:t>
       </w:r>
     </w:p>
     <w:p>
@@ -1056,10 +1031,10 @@
           <w:noProof/>
         </w:rPr>
         <w:drawing>
-          <wp:inline distT="0" distB="0" distL="0" distR="0" wp14:anchorId="266A4B7A" wp14:editId="41CDA909">
+          <wp:inline distT="0" distB="0" distL="0" distR="0" wp14:anchorId="108F3D79" wp14:editId="3CAC3A7D">
             <wp:extent cx="5943600" cy="3341370"/>
             <wp:effectExtent l="0" t="0" r="0" b="0"/>
-            <wp:docPr id="22" name="Picture 22"/>
+            <wp:docPr id="20" name="Picture 20"/>
             <wp:cNvGraphicFramePr>
               <a:graphicFrameLocks xmlns:a="http://schemas.openxmlformats.org/drawingml/2006/main" noChangeAspect="1"/>
             </wp:cNvGraphicFramePr>
@@ -1101,11 +1076,88 @@
       <w:pPr>
         <w:pStyle w:val="ListParagraph"/>
       </w:pPr>
-      <w:r>
+    </w:p>
+    <w:p>
+      <w:pPr>
+        <w:pStyle w:val="ListParagraph"/>
+      </w:pPr>
+    </w:p>
+    <w:p>
+      <w:pPr>
+        <w:pStyle w:val="ListParagraph"/>
+      </w:pPr>
+    </w:p>
+    <w:p>
+      <w:pPr>
+        <w:pStyle w:val="ListParagraph"/>
+      </w:pPr>
+    </w:p>
+    <w:p>
+      <w:pPr>
+        <w:pStyle w:val="ListParagraph"/>
+      </w:pPr>
+      <w:r>
+        <w:t>Triggered Build and it is executing on Slave Node</w:t>
+      </w:r>
+    </w:p>
+    <w:p>
+      <w:pPr>
+        <w:pStyle w:val="ListParagraph"/>
+      </w:pPr>
+      <w:r>
+        <w:rPr>
+          <w:noProof/>
+        </w:rPr>
+        <w:drawing>
+          <wp:inline distT="0" distB="0" distL="0" distR="0" wp14:anchorId="266A4B7A" wp14:editId="41CDA909">
+            <wp:extent cx="5943600" cy="3341370"/>
+            <wp:effectExtent l="0" t="0" r="0" b="0"/>
+            <wp:docPr id="22" name="Picture 22"/>
+            <wp:cNvGraphicFramePr>
+              <a:graphicFrameLocks xmlns:a="http://schemas.openxmlformats.org/drawingml/2006/main" noChangeAspect="1"/>
+            </wp:cNvGraphicFramePr>
+            <a:graphic xmlns:a="http://schemas.openxmlformats.org/drawingml/2006/main">
+              <a:graphicData uri="http://schemas.openxmlformats.org/drawingml/2006/picture">
+                <pic:pic xmlns:pic="http://schemas.openxmlformats.org/drawingml/2006/picture">
+                  <pic:nvPicPr>
+                    <pic:cNvPr id="1" name=""/>
+                    <pic:cNvPicPr/>
+                  </pic:nvPicPr>
+                  <pic:blipFill>
+                    <a:blip r:embed="rId21"/>
+                    <a:stretch>
+                      <a:fillRect/>
+                    </a:stretch>
+                  </pic:blipFill>
+                  <pic:spPr>
+                    <a:xfrm>
+                      <a:off x="0" y="0"/>
+                      <a:ext cx="5943600" cy="3341370"/>
+                    </a:xfrm>
+                    <a:prstGeom prst="rect">
+                      <a:avLst/>
+                    </a:prstGeom>
+                  </pic:spPr>
+                </pic:pic>
+              </a:graphicData>
+            </a:graphic>
+          </wp:inline>
+        </w:drawing>
+      </w:r>
+    </w:p>
+    <w:p>
+      <w:pPr>
+        <w:pStyle w:val="ListParagraph"/>
+      </w:pPr>
+    </w:p>
+    <w:p>
+      <w:pPr>
+        <w:pStyle w:val="ListParagraph"/>
+      </w:pPr>
+      <w:r>
+        <w:lastRenderedPageBreak/>
         <w:t>After the Execution – Console output</w:t>
       </w:r>
-      <w:bookmarkStart w:id="0" w:name="_GoBack"/>
-      <w:bookmarkEnd w:id="0"/>
     </w:p>
     <w:p>
       <w:pPr>
@@ -1131,7 +1183,7 @@
                     <pic:cNvPicPr/>
                   </pic:nvPicPr>
                   <pic:blipFill>
-                    <a:blip r:embed="rId21"/>
+                    <a:blip r:embed="rId22"/>
                     <a:stretch>
                       <a:fillRect/>
                     </a:stretch>

</xml_diff>